<commit_message>
update min wage essay
</commit_message>
<xml_diff>
--- a/Economics/edit/minimum-wage.docx
+++ b/Economics/edit/minimum-wage.docx
@@ -67,7 +67,43 @@
           <w:sz w:val="20"/>
           <w:szCs w:val="20"/>
         </w:rPr>
-        <w:t xml:space="preserve">ll lift low-wage workers out of poverty and ultimately stimulate the economy. People who oppose it say it’ll price low-wage workers out of the workforce on top of increasing prices for goods and services, making it even harder for people without jobs to support themselves.  </w:t>
+        <w:t>ll lift low-wage workers out of poverty and ultimately stimulate the economy. People who oppose it say it’ll price low-wage workers out of the workforce</w:t>
+      </w:r>
+      <w:r>
+        <w:rPr>
+          <w:rFonts w:asciiTheme="minorHAnsi" w:eastAsiaTheme="minorHAnsi" w:hAnsiTheme="minorHAnsi" w:cstheme="minorBidi"/>
+          <w:color w:val="000000" w:themeColor="text1"/>
+          <w:sz w:val="20"/>
+          <w:szCs w:val="20"/>
+        </w:rPr>
+        <w:t xml:space="preserve"> and increase</w:t>
+      </w:r>
+      <w:r>
+        <w:rPr>
+          <w:rFonts w:asciiTheme="minorHAnsi" w:eastAsiaTheme="minorHAnsi" w:hAnsiTheme="minorHAnsi" w:cstheme="minorBidi"/>
+          <w:color w:val="000000" w:themeColor="text1"/>
+          <w:sz w:val="20"/>
+          <w:szCs w:val="20"/>
+        </w:rPr>
+        <w:t xml:space="preserve"> prices</w:t>
+      </w:r>
+      <w:r>
+        <w:rPr>
+          <w:rFonts w:asciiTheme="minorHAnsi" w:eastAsiaTheme="minorHAnsi" w:hAnsiTheme="minorHAnsi" w:cstheme="minorBidi"/>
+          <w:color w:val="000000" w:themeColor="text1"/>
+          <w:sz w:val="20"/>
+          <w:szCs w:val="20"/>
+        </w:rPr>
+        <w:t>—</w:t>
+      </w:r>
+      <w:r>
+        <w:rPr>
+          <w:rFonts w:asciiTheme="minorHAnsi" w:eastAsiaTheme="minorHAnsi" w:hAnsiTheme="minorHAnsi" w:cstheme="minorBidi"/>
+          <w:color w:val="000000" w:themeColor="text1"/>
+          <w:sz w:val="20"/>
+          <w:szCs w:val="20"/>
+        </w:rPr>
+        <w:t xml:space="preserve">making it even harder for people without jobs to support themselves.  </w:t>
       </w:r>
     </w:p>
     <w:p>

</xml_diff>

<commit_message>
update minimum wage essay
</commit_message>
<xml_diff>
--- a/Economics/edit/minimum-wage.docx
+++ b/Economics/edit/minimum-wage.docx
@@ -18,56 +18,54 @@
           <w:sz w:val="20"/>
           <w:szCs w:val="20"/>
         </w:rPr>
-        <w:t xml:space="preserve">Minimum wage is a divisive topic because it involves balancing the needs of workers to earn a living wage with the ability of businesses to operate profitably. </w:t>
-      </w:r>
-    </w:p>
-    <w:p>
-      <w:pPr>
-        <w:rPr>
-          <w:rFonts w:asciiTheme="minorHAnsi" w:eastAsiaTheme="minorHAnsi" w:hAnsiTheme="minorHAnsi" w:cstheme="minorBidi"/>
-          <w:color w:val="000000" w:themeColor="text1"/>
-          <w:sz w:val="20"/>
-          <w:szCs w:val="20"/>
-        </w:rPr>
-      </w:pPr>
-    </w:p>
-    <w:p>
-      <w:pPr>
-        <w:rPr>
-          <w:rFonts w:asciiTheme="minorHAnsi" w:eastAsiaTheme="minorHAnsi" w:hAnsiTheme="minorHAnsi" w:cstheme="minorBidi"/>
-          <w:color w:val="000000" w:themeColor="text1"/>
-          <w:sz w:val="20"/>
-          <w:szCs w:val="20"/>
-        </w:rPr>
-      </w:pPr>
-      <w:r>
-        <w:rPr>
-          <w:rFonts w:asciiTheme="minorHAnsi" w:eastAsiaTheme="minorHAnsi" w:hAnsiTheme="minorHAnsi" w:cstheme="minorBidi"/>
-          <w:color w:val="000000" w:themeColor="text1"/>
-          <w:sz w:val="20"/>
-          <w:szCs w:val="20"/>
-        </w:rPr>
-        <w:t xml:space="preserve">People who support increasing the minimum wage say </w:t>
-      </w:r>
-      <w:proofErr w:type="gramStart"/>
-      <w:r>
-        <w:rPr>
-          <w:rFonts w:asciiTheme="minorHAnsi" w:eastAsiaTheme="minorHAnsi" w:hAnsiTheme="minorHAnsi" w:cstheme="minorBidi"/>
-          <w:color w:val="000000" w:themeColor="text1"/>
-          <w:sz w:val="20"/>
-          <w:szCs w:val="20"/>
-        </w:rPr>
-        <w:t>it‘</w:t>
-      </w:r>
-      <w:proofErr w:type="gramEnd"/>
-      <w:r>
-        <w:rPr>
-          <w:rFonts w:asciiTheme="minorHAnsi" w:eastAsiaTheme="minorHAnsi" w:hAnsiTheme="minorHAnsi" w:cstheme="minorBidi"/>
-          <w:color w:val="000000" w:themeColor="text1"/>
-          <w:sz w:val="20"/>
-          <w:szCs w:val="20"/>
-        </w:rPr>
-        <w:t>ll lift low-wage workers out of poverty and ultimately stimulate the economy. People who oppose it say it’ll price low-wage workers out of the workforce</w:t>
+        <w:t>Minimum wage is a balanc</w:t>
+      </w:r>
+      <w:r>
+        <w:rPr>
+          <w:rFonts w:asciiTheme="minorHAnsi" w:eastAsiaTheme="minorHAnsi" w:hAnsiTheme="minorHAnsi" w:cstheme="minorBidi"/>
+          <w:color w:val="000000" w:themeColor="text1"/>
+          <w:sz w:val="20"/>
+          <w:szCs w:val="20"/>
+        </w:rPr>
+        <w:t>e between</w:t>
+      </w:r>
+      <w:r>
+        <w:rPr>
+          <w:rFonts w:asciiTheme="minorHAnsi" w:eastAsiaTheme="minorHAnsi" w:hAnsiTheme="minorHAnsi" w:cstheme="minorBidi"/>
+          <w:color w:val="000000" w:themeColor="text1"/>
+          <w:sz w:val="20"/>
+          <w:szCs w:val="20"/>
+        </w:rPr>
+        <w:t xml:space="preserve"> the needs of workers to earn a living wage with the ability of businesses to operate profitably. </w:t>
+      </w:r>
+    </w:p>
+    <w:p>
+      <w:pPr>
+        <w:rPr>
+          <w:rFonts w:asciiTheme="minorHAnsi" w:eastAsiaTheme="minorHAnsi" w:hAnsiTheme="minorHAnsi" w:cstheme="minorBidi"/>
+          <w:color w:val="000000" w:themeColor="text1"/>
+          <w:sz w:val="20"/>
+          <w:szCs w:val="20"/>
+        </w:rPr>
+      </w:pPr>
+    </w:p>
+    <w:p>
+      <w:pPr>
+        <w:rPr>
+          <w:rFonts w:asciiTheme="minorHAnsi" w:eastAsiaTheme="minorHAnsi" w:hAnsiTheme="minorHAnsi" w:cstheme="minorBidi"/>
+          <w:color w:val="000000" w:themeColor="text1"/>
+          <w:sz w:val="20"/>
+          <w:szCs w:val="20"/>
+        </w:rPr>
+      </w:pPr>
+      <w:r>
+        <w:rPr>
+          <w:rFonts w:asciiTheme="minorHAnsi" w:eastAsiaTheme="minorHAnsi" w:hAnsiTheme="minorHAnsi" w:cstheme="minorBidi"/>
+          <w:color w:val="000000" w:themeColor="text1"/>
+          <w:sz w:val="20"/>
+          <w:szCs w:val="20"/>
+        </w:rPr>
+        <w:t>People who support increasing the minimum wage say it‘ll lift low-wage workers out of poverty and ultimately stimulate the economy. People who oppose it say it’ll price low-wage workers out of the workforce</w:t>
       </w:r>
       <w:r>
         <w:rPr>
@@ -351,27 +349,7 @@
           <w:sz w:val="20"/>
           <w:szCs w:val="20"/>
         </w:rPr>
-        <w:t>The CBO says that a minimum wage of $15 would give 27 million Americans a raise of over $3,300 (17 mil because they currently make less than $15/</w:t>
-      </w:r>
-      <w:proofErr w:type="spellStart"/>
-      <w:r>
-        <w:rPr>
-          <w:rFonts w:asciiTheme="minorHAnsi" w:eastAsiaTheme="minorHAnsi" w:hAnsiTheme="minorHAnsi" w:cstheme="minorBidi"/>
-          <w:color w:val="000000" w:themeColor="text1"/>
-          <w:sz w:val="20"/>
-          <w:szCs w:val="20"/>
-        </w:rPr>
-        <w:t>hr</w:t>
-      </w:r>
-      <w:proofErr w:type="spellEnd"/>
-      <w:r>
-        <w:rPr>
-          <w:rFonts w:asciiTheme="minorHAnsi" w:eastAsiaTheme="minorHAnsi" w:hAnsiTheme="minorHAnsi" w:cstheme="minorBidi"/>
-          <w:color w:val="000000" w:themeColor="text1"/>
-          <w:sz w:val="20"/>
-          <w:szCs w:val="20"/>
-        </w:rPr>
-        <w:t xml:space="preserve"> and 10 mil because of the ripple effect) and it would lift 900,000 people out of poverty. </w:t>
+        <w:t xml:space="preserve">The CBO says that a minimum wage of $15 would give 27 million Americans a raise of over $3,300 (17 mil because they currently make less than $15/hr and 10 mil because of the ripple effect) and it would lift 900,000 people out of poverty. </w:t>
       </w:r>
     </w:p>
     <w:p>

</xml_diff>